<commit_message>
Not sure this is anything but wanna delete local repo
</commit_message>
<xml_diff>
--- a/Addendum to Articles of Organization.docx
+++ b/Addendum to Articles of Organization.docx
@@ -188,30 +188,38 @@
         </w:rPr>
         <w:t>This governance contract is executed on the Solana blockchain and can be found on the Reams DAO management platform </w:t>
       </w:r>
-      <w:hyperlink r:id="rId5" w:history="1">
-        <w:r>
-          <w:rPr>
-            <w:rFonts w:ascii="Segoe UI" w:eastAsia="Times New Roman" w:hAnsi="Segoe UI" w:cs="Segoe UI"/>
-            <w:color w:val="000000" w:themeColor="text1"/>
-            <w:kern w:val="0"/>
-            <w:sz w:val="21"/>
-            <w:szCs w:val="21"/>
-            <w:u w:val="single"/>
-            <w14:ligatures w14:val="none"/>
-          </w:rPr>
-          <w:t>here</w:t>
-        </w:r>
-      </w:hyperlink>
-      <w:r>
-        <w:rPr>
-          <w:rFonts w:ascii="Segoe UI" w:eastAsia="Times New Roman" w:hAnsi="Segoe UI" w:cs="Segoe UI"/>
-          <w:color w:val="000000" w:themeColor="text1"/>
-          <w:kern w:val="0"/>
-          <w:sz w:val="21"/>
-          <w:szCs w:val="21"/>
-          <w14:ligatures w14:val="none"/>
-        </w:rPr>
-        <w:t>.</w:t>
+      <w:r>
+        <w:rPr>
+          <w:rFonts w:ascii="Segoe UI" w:eastAsia="Times New Roman" w:hAnsi="Segoe UI" w:cs="Segoe UI"/>
+          <w:color w:val="000000" w:themeColor="text1"/>
+          <w:kern w:val="0"/>
+          <w:sz w:val="21"/>
+          <w:szCs w:val="21"/>
+          <w14:ligatures w14:val="none"/>
+        </w:rPr>
+        <w:t xml:space="preserve">at the following link: </w:t>
+      </w:r>
+      <w:r>
+        <w:rPr>
+          <w:rFonts w:ascii="Segoe UI" w:eastAsia="Times New Roman" w:hAnsi="Segoe UI" w:cs="Segoe UI"/>
+          <w:color w:val="000000" w:themeColor="text1"/>
+          <w:kern w:val="0"/>
+          <w:sz w:val="21"/>
+          <w:szCs w:val="21"/>
+          <w14:ligatures w14:val="none"/>
+        </w:rPr>
+        <w:t>https://app.realms.today/dao/FDerj19PyQytsD1rL4NGpSeXWT8d7WdRABBxxCEnDj6d</w:t>
+      </w:r>
+      <w:r>
+        <w:rPr>
+          <w:rFonts w:ascii="Segoe UI" w:eastAsia="Times New Roman" w:hAnsi="Segoe UI" w:cs="Segoe UI"/>
+          <w:color w:val="000000" w:themeColor="text1"/>
+          <w:kern w:val="0"/>
+          <w:sz w:val="21"/>
+          <w:szCs w:val="21"/>
+          <w14:ligatures w14:val="none"/>
+        </w:rPr>
+        <w:t xml:space="preserve"> </w:t>
       </w:r>
     </w:p>
     <w:p>
@@ -433,7 +441,7 @@
         <w:lastRenderedPageBreak/>
         <w:t>at </w:t>
       </w:r>
-      <w:hyperlink r:id="rId6" w:history="1">
+      <w:hyperlink r:id="rId5" w:history="1">
         <w:r>
           <w:rPr>
             <w:rFonts w:ascii="Segoe UI" w:eastAsia="Times New Roman" w:hAnsi="Segoe UI" w:cs="Segoe UI"/>
@@ -867,7 +875,7 @@
         </w:rPr>
         <w:t>The Circaevum DAO is implemented on the Solana Realms platform as a standard Community Token DAO. While this technical implementation provides the foundation for the governance structure, not all aspects of the governance model are directly enforced on-chain. Many governance decisions will occur through formal meetings, with the results being reflected in token distributions and meeting notes. The official documentation can be found at </w:t>
       </w:r>
-      <w:hyperlink r:id="rId7" w:history="1">
+      <w:hyperlink r:id="rId6" w:history="1">
         <w:r>
           <w:rPr>
             <w:rFonts w:ascii="Segoe UI" w:eastAsia="Times New Roman" w:hAnsi="Segoe UI" w:cs="Segoe UI"/>

</xml_diff>